<commit_message>
updated app name on specs doc
updated app name on specs doc in footer
</commit_message>
<xml_diff>
--- a/docs/specifications_document.docx
+++ b/docs/specifications_document.docx
@@ -642,13 +642,13 @@
       <w:rPr>
         <w:rFonts w:asciiTheme="majorHAnsi" w:eastAsiaTheme="majorEastAsia" w:hAnsiTheme="majorHAnsi" w:cstheme="majorBidi"/>
       </w:rPr>
-      <w:t>App</w:t>
+      <w:t>UC Schedule</w:t>
     </w:r>
     <w:r>
       <w:rPr>
         <w:rFonts w:asciiTheme="majorHAnsi" w:eastAsiaTheme="majorEastAsia" w:hAnsiTheme="majorHAnsi" w:cstheme="majorBidi"/>
       </w:rPr>
-      <w:t xml:space="preserve"> Name – </w:t>
+      <w:t xml:space="preserve"> – </w:t>
     </w:r>
     <w:r>
       <w:rPr>
@@ -694,7 +694,7 @@
         <w:rFonts w:asciiTheme="majorHAnsi" w:eastAsiaTheme="majorEastAsia" w:hAnsiTheme="majorHAnsi" w:cstheme="majorBidi"/>
         <w:noProof/>
       </w:rPr>
-      <w:t>2</w:t>
+      <w:t>1</w:t>
     </w:r>
     <w:r>
       <w:rPr>
@@ -769,7 +769,7 @@
                   <a:blip r:embed="rId1" cstate="print">
                     <a:extLst>
                       <a:ext uri="{BEBA8EAE-BF5A-486C-A8C5-ECC9F3942E4B}">
-                        <a14:imgProps xmlns="" xmlns:wpc="http://schemas.microsoft.com/office/word/2010/wordprocessingCanvas" xmlns:mc="http://schemas.openxmlformats.org/markup-compatibility/2006" xmlns:o="urn:schemas-microsoft-com:office:office" xmlns:v="urn:schemas-microsoft-com:vml" xmlns:wp14="http://schemas.microsoft.com/office/word/2010/wordprocessingDrawing" xmlns:w10="urn:schemas-microsoft-com:office:word" xmlns:w="http://schemas.openxmlformats.org/wordprocessingml/2006/main" xmlns:w14="http://schemas.microsoft.com/office/word/2010/wordml" xmlns:wpg="http://schemas.microsoft.com/office/word/2010/wordprocessingGroup" xmlns:wpi="http://schemas.microsoft.com/office/word/2010/wordprocessingInk" xmlns:wps="http://schemas.microsoft.com/office/word/2010/wordprocessingShape" xmlns:a14="http://schemas.microsoft.com/office/drawing/2010/main">
+                        <a14:imgProps xmlns:a14="http://schemas.microsoft.com/office/drawing/2010/main" xmlns:wps="http://schemas.microsoft.com/office/word/2010/wordprocessingShape" xmlns:wpi="http://schemas.microsoft.com/office/word/2010/wordprocessingInk" xmlns:wpg="http://schemas.microsoft.com/office/word/2010/wordprocessingGroup" xmlns:w14="http://schemas.microsoft.com/office/word/2010/wordml" xmlns:w="http://schemas.openxmlformats.org/wordprocessingml/2006/main" xmlns:w10="urn:schemas-microsoft-com:office:word" xmlns:wp14="http://schemas.microsoft.com/office/word/2010/wordprocessingDrawing" xmlns:v="urn:schemas-microsoft-com:vml" xmlns:o="urn:schemas-microsoft-com:office:office" xmlns:mc="http://schemas.openxmlformats.org/markup-compatibility/2006" xmlns:wpc="http://schemas.microsoft.com/office/word/2010/wordprocessingCanvas" xmlns="">
                           <a14:imgLayer r:embed="rId2">
                             <a14:imgEffect>
                               <a14:backgroundRemoval t="15000" b="75667" l="9653" r="91806">
@@ -812,7 +812,7 @@
                         </a14:imgProps>
                       </a:ext>
                       <a:ext uri="{28A0092B-C50C-407E-A947-70E740481C1C}">
-                        <a14:useLocalDpi xmlns="" xmlns:wpc="http://schemas.microsoft.com/office/word/2010/wordprocessingCanvas" xmlns:mc="http://schemas.openxmlformats.org/markup-compatibility/2006" xmlns:o="urn:schemas-microsoft-com:office:office" xmlns:v="urn:schemas-microsoft-com:vml" xmlns:wp14="http://schemas.microsoft.com/office/word/2010/wordprocessingDrawing" xmlns:w10="urn:schemas-microsoft-com:office:word" xmlns:w="http://schemas.openxmlformats.org/wordprocessingml/2006/main" xmlns:w14="http://schemas.microsoft.com/office/word/2010/wordml" xmlns:wpg="http://schemas.microsoft.com/office/word/2010/wordprocessingGroup" xmlns:wpi="http://schemas.microsoft.com/office/word/2010/wordprocessingInk" xmlns:wps="http://schemas.microsoft.com/office/word/2010/wordprocessingShape" xmlns:a14="http://schemas.microsoft.com/office/drawing/2010/main" val="0"/>
+                        <a14:useLocalDpi xmlns:a14="http://schemas.microsoft.com/office/drawing/2010/main" xmlns:wps="http://schemas.microsoft.com/office/word/2010/wordprocessingShape" xmlns:wpi="http://schemas.microsoft.com/office/word/2010/wordprocessingInk" xmlns:wpg="http://schemas.microsoft.com/office/word/2010/wordprocessingGroup" xmlns:w14="http://schemas.microsoft.com/office/word/2010/wordml" xmlns:w="http://schemas.openxmlformats.org/wordprocessingml/2006/main" xmlns:w10="urn:schemas-microsoft-com:office:word" xmlns:wp14="http://schemas.microsoft.com/office/word/2010/wordprocessingDrawing" xmlns:v="urn:schemas-microsoft-com:vml" xmlns:o="urn:schemas-microsoft-com:office:office" xmlns:mc="http://schemas.openxmlformats.org/markup-compatibility/2006" xmlns:wpc="http://schemas.microsoft.com/office/word/2010/wordprocessingCanvas" xmlns="" val="0"/>
                       </a:ext>
                     </a:extLst>
                   </a:blip>

</xml_diff>

<commit_message>
Updated specs doc and release notes
Updated User story for alpha release 0.2
Added and filled in release notes for alpha release 0.2
</commit_message>
<xml_diff>
--- a/docs/specifications_document.docx
+++ b/docs/specifications_document.docx
@@ -578,6 +578,57 @@
           <w:szCs w:val="24"/>
         </w:rPr>
       </w:pPr>
+      <w:r>
+        <w:rPr>
+          <w:rFonts w:ascii="Segoe UI" w:hAnsi="Segoe UI" w:cs="Segoe UI"/>
+          <w:sz w:val="24"/>
+          <w:szCs w:val="24"/>
+        </w:rPr>
+        <w:t>Pre-alpha Release 0.2:</w:t>
+      </w:r>
+    </w:p>
+    <w:p>
+      <w:pPr>
+        <w:pStyle w:val="ListParagraph"/>
+        <w:numPr>
+          <w:ilvl w:val="0"/>
+          <w:numId w:val="4"/>
+        </w:numPr>
+        <w:jc w:val="both"/>
+        <w:rPr>
+          <w:rFonts w:ascii="Segoe UI" w:hAnsi="Segoe UI" w:cs="Segoe UI"/>
+          <w:sz w:val="24"/>
+          <w:szCs w:val="24"/>
+        </w:rPr>
+      </w:pPr>
+      <w:r>
+        <w:rPr>
+          <w:rFonts w:ascii="Segoe UI" w:hAnsi="Segoe UI" w:cs="Segoe UI"/>
+          <w:sz w:val="24"/>
+          <w:szCs w:val="24"/>
+        </w:rPr>
+        <w:t>The user will need to view the calendar and be able to add an event to that calendar.</w:t>
+      </w:r>
+    </w:p>
+    <w:p>
+      <w:pPr>
+        <w:jc w:val="both"/>
+        <w:rPr>
+          <w:rFonts w:ascii="Segoe UI" w:hAnsi="Segoe UI" w:cs="Segoe UI"/>
+          <w:sz w:val="24"/>
+          <w:szCs w:val="24"/>
+        </w:rPr>
+      </w:pPr>
+    </w:p>
+    <w:p>
+      <w:pPr>
+        <w:jc w:val="both"/>
+        <w:rPr>
+          <w:rFonts w:ascii="Segoe UI" w:hAnsi="Segoe UI" w:cs="Segoe UI"/>
+          <w:sz w:val="24"/>
+          <w:szCs w:val="24"/>
+        </w:rPr>
+      </w:pPr>
     </w:p>
     <w:p>
       <w:pPr>
@@ -694,7 +745,7 @@
         <w:rFonts w:asciiTheme="majorHAnsi" w:eastAsiaTheme="majorEastAsia" w:hAnsiTheme="majorHAnsi" w:cstheme="majorBidi"/>
         <w:noProof/>
       </w:rPr>
-      <w:t>1</w:t>
+      <w:t>3</w:t>
     </w:r>
     <w:r>
       <w:rPr>
@@ -769,7 +820,7 @@
                   <a:blip r:embed="rId1" cstate="print">
                     <a:extLst>
                       <a:ext uri="{BEBA8EAE-BF5A-486C-A8C5-ECC9F3942E4B}">
-                        <a14:imgProps xmlns:a14="http://schemas.microsoft.com/office/drawing/2010/main" xmlns:wps="http://schemas.microsoft.com/office/word/2010/wordprocessingShape" xmlns:wpi="http://schemas.microsoft.com/office/word/2010/wordprocessingInk" xmlns:wpg="http://schemas.microsoft.com/office/word/2010/wordprocessingGroup" xmlns:w14="http://schemas.microsoft.com/office/word/2010/wordml" xmlns:w="http://schemas.openxmlformats.org/wordprocessingml/2006/main" xmlns:w10="urn:schemas-microsoft-com:office:word" xmlns:wp14="http://schemas.microsoft.com/office/word/2010/wordprocessingDrawing" xmlns:v="urn:schemas-microsoft-com:vml" xmlns:o="urn:schemas-microsoft-com:office:office" xmlns:mc="http://schemas.openxmlformats.org/markup-compatibility/2006" xmlns:wpc="http://schemas.microsoft.com/office/word/2010/wordprocessingCanvas" xmlns="">
+                        <a14:imgProps xmlns="" xmlns:wpc="http://schemas.microsoft.com/office/word/2010/wordprocessingCanvas" xmlns:mc="http://schemas.openxmlformats.org/markup-compatibility/2006" xmlns:o="urn:schemas-microsoft-com:office:office" xmlns:v="urn:schemas-microsoft-com:vml" xmlns:wp14="http://schemas.microsoft.com/office/word/2010/wordprocessingDrawing" xmlns:w10="urn:schemas-microsoft-com:office:word" xmlns:w="http://schemas.openxmlformats.org/wordprocessingml/2006/main" xmlns:w14="http://schemas.microsoft.com/office/word/2010/wordml" xmlns:wpg="http://schemas.microsoft.com/office/word/2010/wordprocessingGroup" xmlns:wpi="http://schemas.microsoft.com/office/word/2010/wordprocessingInk" xmlns:wps="http://schemas.microsoft.com/office/word/2010/wordprocessingShape" xmlns:a14="http://schemas.microsoft.com/office/drawing/2010/main">
                           <a14:imgLayer r:embed="rId2">
                             <a14:imgEffect>
                               <a14:backgroundRemoval t="15000" b="75667" l="9653" r="91806">
@@ -812,7 +863,7 @@
                         </a14:imgProps>
                       </a:ext>
                       <a:ext uri="{28A0092B-C50C-407E-A947-70E740481C1C}">
-                        <a14:useLocalDpi xmlns:a14="http://schemas.microsoft.com/office/drawing/2010/main" xmlns:wps="http://schemas.microsoft.com/office/word/2010/wordprocessingShape" xmlns:wpi="http://schemas.microsoft.com/office/word/2010/wordprocessingInk" xmlns:wpg="http://schemas.microsoft.com/office/word/2010/wordprocessingGroup" xmlns:w14="http://schemas.microsoft.com/office/word/2010/wordml" xmlns:w="http://schemas.openxmlformats.org/wordprocessingml/2006/main" xmlns:w10="urn:schemas-microsoft-com:office:word" xmlns:wp14="http://schemas.microsoft.com/office/word/2010/wordprocessingDrawing" xmlns:v="urn:schemas-microsoft-com:vml" xmlns:o="urn:schemas-microsoft-com:office:office" xmlns:mc="http://schemas.openxmlformats.org/markup-compatibility/2006" xmlns:wpc="http://schemas.microsoft.com/office/word/2010/wordprocessingCanvas" xmlns="" val="0"/>
+                        <a14:useLocalDpi xmlns="" xmlns:wpc="http://schemas.microsoft.com/office/word/2010/wordprocessingCanvas" xmlns:mc="http://schemas.openxmlformats.org/markup-compatibility/2006" xmlns:o="urn:schemas-microsoft-com:office:office" xmlns:v="urn:schemas-microsoft-com:vml" xmlns:wp14="http://schemas.microsoft.com/office/word/2010/wordprocessingDrawing" xmlns:w10="urn:schemas-microsoft-com:office:word" xmlns:w="http://schemas.openxmlformats.org/wordprocessingml/2006/main" xmlns:w14="http://schemas.microsoft.com/office/word/2010/wordml" xmlns:wpg="http://schemas.microsoft.com/office/word/2010/wordprocessingGroup" xmlns:wpi="http://schemas.microsoft.com/office/word/2010/wordprocessingInk" xmlns:wps="http://schemas.microsoft.com/office/word/2010/wordprocessingShape" xmlns:a14="http://schemas.microsoft.com/office/drawing/2010/main" val="0"/>
                       </a:ext>
                     </a:extLst>
                   </a:blip>

</xml_diff>

<commit_message>
Document and ppt changes
Changed system metaphor
Added meeting minutes 3 and 4
Updated ppt
</commit_message>
<xml_diff>
--- a/docs/specifications_document.docx
+++ b/docs/specifications_document.docx
@@ -337,7 +337,7 @@
           <w:sz w:val="24"/>
           <w:szCs w:val="24"/>
         </w:rPr>
-        <w:t>Calendar</w:t>
+        <w:t>Agenda</w:t>
       </w:r>
     </w:p>
     <w:p>
@@ -1325,7 +1325,7 @@
         <w:rFonts w:asciiTheme="majorHAnsi" w:eastAsiaTheme="majorEastAsia" w:hAnsiTheme="majorHAnsi" w:cstheme="majorBidi"/>
         <w:noProof/>
       </w:rPr>
-      <w:t>4</w:t>
+      <w:t>2</w:t>
     </w:r>
     <w:r>
       <w:rPr>
@@ -1400,7 +1400,7 @@
                   <a:blip r:embed="rId1" cstate="print">
                     <a:extLst>
                       <a:ext uri="{BEBA8EAE-BF5A-486C-A8C5-ECC9F3942E4B}">
-                        <a14:imgProps xmlns:a14="http://schemas.microsoft.com/office/drawing/2010/main" xmlns:wps="http://schemas.microsoft.com/office/word/2010/wordprocessingShape" xmlns:wpi="http://schemas.microsoft.com/office/word/2010/wordprocessingInk" xmlns:wpg="http://schemas.microsoft.com/office/word/2010/wordprocessingGroup" xmlns:w14="http://schemas.microsoft.com/office/word/2010/wordml" xmlns:w="http://schemas.openxmlformats.org/wordprocessingml/2006/main" xmlns:w10="urn:schemas-microsoft-com:office:word" xmlns:wp14="http://schemas.microsoft.com/office/word/2010/wordprocessingDrawing" xmlns:v="urn:schemas-microsoft-com:vml" xmlns:o="urn:schemas-microsoft-com:office:office" xmlns:mc="http://schemas.openxmlformats.org/markup-compatibility/2006" xmlns:wpc="http://schemas.microsoft.com/office/word/2010/wordprocessingCanvas" xmlns="">
+                        <a14:imgProps xmlns="" xmlns:wpc="http://schemas.microsoft.com/office/word/2010/wordprocessingCanvas" xmlns:mc="http://schemas.openxmlformats.org/markup-compatibility/2006" xmlns:o="urn:schemas-microsoft-com:office:office" xmlns:v="urn:schemas-microsoft-com:vml" xmlns:wp14="http://schemas.microsoft.com/office/word/2010/wordprocessingDrawing" xmlns:w10="urn:schemas-microsoft-com:office:word" xmlns:w="http://schemas.openxmlformats.org/wordprocessingml/2006/main" xmlns:w14="http://schemas.microsoft.com/office/word/2010/wordml" xmlns:wpg="http://schemas.microsoft.com/office/word/2010/wordprocessingGroup" xmlns:wpi="http://schemas.microsoft.com/office/word/2010/wordprocessingInk" xmlns:wps="http://schemas.microsoft.com/office/word/2010/wordprocessingShape" xmlns:a14="http://schemas.microsoft.com/office/drawing/2010/main">
                           <a14:imgLayer r:embed="rId2">
                             <a14:imgEffect>
                               <a14:backgroundRemoval t="15000" b="75667" l="9653" r="91806">
@@ -1443,7 +1443,7 @@
                         </a14:imgProps>
                       </a:ext>
                       <a:ext uri="{28A0092B-C50C-407E-A947-70E740481C1C}">
-                        <a14:useLocalDpi xmlns:a14="http://schemas.microsoft.com/office/drawing/2010/main" xmlns:wps="http://schemas.microsoft.com/office/word/2010/wordprocessingShape" xmlns:wpi="http://schemas.microsoft.com/office/word/2010/wordprocessingInk" xmlns:wpg="http://schemas.microsoft.com/office/word/2010/wordprocessingGroup" xmlns:w14="http://schemas.microsoft.com/office/word/2010/wordml" xmlns:w="http://schemas.openxmlformats.org/wordprocessingml/2006/main" xmlns:w10="urn:schemas-microsoft-com:office:word" xmlns:wp14="http://schemas.microsoft.com/office/word/2010/wordprocessingDrawing" xmlns:v="urn:schemas-microsoft-com:vml" xmlns:o="urn:schemas-microsoft-com:office:office" xmlns:mc="http://schemas.openxmlformats.org/markup-compatibility/2006" xmlns:wpc="http://schemas.microsoft.com/office/word/2010/wordprocessingCanvas" xmlns="" val="0"/>
+                        <a14:useLocalDpi xmlns="" xmlns:wpc="http://schemas.microsoft.com/office/word/2010/wordprocessingCanvas" xmlns:mc="http://schemas.openxmlformats.org/markup-compatibility/2006" xmlns:o="urn:schemas-microsoft-com:office:office" xmlns:v="urn:schemas-microsoft-com:vml" xmlns:wp14="http://schemas.microsoft.com/office/word/2010/wordprocessingDrawing" xmlns:w10="urn:schemas-microsoft-com:office:word" xmlns:w="http://schemas.openxmlformats.org/wordprocessingml/2006/main" xmlns:w14="http://schemas.microsoft.com/office/word/2010/wordml" xmlns:wpg="http://schemas.microsoft.com/office/word/2010/wordprocessingGroup" xmlns:wpi="http://schemas.microsoft.com/office/word/2010/wordprocessingInk" xmlns:wps="http://schemas.microsoft.com/office/word/2010/wordprocessingShape" xmlns:a14="http://schemas.microsoft.com/office/drawing/2010/main" val="0"/>
                       </a:ext>
                     </a:extLst>
                   </a:blip>

</xml_diff>

<commit_message>
Updated Specs document to include updated user story
</commit_message>
<xml_diff>
--- a/docs/specifications_document.docx
+++ b/docs/specifications_document.docx
@@ -660,6 +660,57 @@
           <w:szCs w:val="24"/>
         </w:rPr>
       </w:pPr>
+      <w:r>
+        <w:rPr>
+          <w:rFonts w:ascii="Segoe UI" w:hAnsi="Segoe UI" w:cs="Segoe UI"/>
+          <w:sz w:val="24"/>
+          <w:szCs w:val="24"/>
+        </w:rPr>
+        <w:t>Alpha Release 0.2:</w:t>
+      </w:r>
+    </w:p>
+    <w:p>
+      <w:pPr>
+        <w:pStyle w:val="ListParagraph"/>
+        <w:numPr>
+          <w:ilvl w:val="0"/>
+          <w:numId w:val="4"/>
+        </w:numPr>
+        <w:jc w:val="both"/>
+        <w:rPr>
+          <w:rFonts w:ascii="Segoe UI" w:hAnsi="Segoe UI" w:cs="Segoe UI"/>
+          <w:sz w:val="24"/>
+          <w:szCs w:val="24"/>
+        </w:rPr>
+      </w:pPr>
+      <w:r>
+        <w:rPr>
+          <w:rFonts w:ascii="Segoe UI" w:hAnsi="Segoe UI" w:cs="Segoe UI"/>
+          <w:sz w:val="24"/>
+          <w:szCs w:val="24"/>
+        </w:rPr>
+        <w:t>The user imports their schedule from the UC database into their phone (not in calendar yet).</w:t>
+      </w:r>
+    </w:p>
+    <w:p>
+      <w:pPr>
+        <w:jc w:val="both"/>
+        <w:rPr>
+          <w:rFonts w:ascii="Segoe UI" w:hAnsi="Segoe UI" w:cs="Segoe UI"/>
+          <w:sz w:val="24"/>
+          <w:szCs w:val="24"/>
+        </w:rPr>
+      </w:pPr>
+    </w:p>
+    <w:p>
+      <w:pPr>
+        <w:jc w:val="both"/>
+        <w:rPr>
+          <w:rFonts w:ascii="Segoe UI" w:hAnsi="Segoe UI" w:cs="Segoe UI"/>
+          <w:sz w:val="24"/>
+          <w:szCs w:val="24"/>
+        </w:rPr>
+      </w:pPr>
     </w:p>
     <w:p>
       <w:pPr>
@@ -767,7 +818,7 @@
           <v:shape id="_x0000_i1029" type="#_x0000_t75" style="width:77.25pt;height:50.25pt" o:ole="">
             <v:imagedata r:id="rId8" o:title=""/>
           </v:shape>
-          <o:OLEObject Type="Embed" ProgID="Excel.Sheet.12" ShapeID="_x0000_i1029" DrawAspect="Icon" ObjectID="_1434993516" r:id="rId9"/>
+          <o:OLEObject Type="Embed" ProgID="Excel.Sheet.12" ShapeID="_x0000_i1029" DrawAspect="Icon" ObjectID="_1435041705" r:id="rId9"/>
         </w:object>
       </w:r>
     </w:p>
@@ -1382,7 +1433,7 @@
         <w:rFonts w:asciiTheme="majorHAnsi" w:eastAsiaTheme="majorEastAsia" w:hAnsiTheme="majorHAnsi" w:cstheme="majorBidi"/>
         <w:noProof/>
       </w:rPr>
-      <w:t>5</w:t>
+      <w:t>3</w:t>
     </w:r>
     <w:r>
       <w:rPr>
@@ -1457,7 +1508,7 @@
                   <a:blip r:embed="rId1" cstate="print">
                     <a:extLst>
                       <a:ext uri="{BEBA8EAE-BF5A-486C-A8C5-ECC9F3942E4B}">
-                        <a14:imgProps xmlns:a14="http://schemas.microsoft.com/office/drawing/2010/main" xmlns:wps="http://schemas.microsoft.com/office/word/2010/wordprocessingShape" xmlns:wpi="http://schemas.microsoft.com/office/word/2010/wordprocessingInk" xmlns:wpg="http://schemas.microsoft.com/office/word/2010/wordprocessingGroup" xmlns:w14="http://schemas.microsoft.com/office/word/2010/wordml" xmlns:w="http://schemas.openxmlformats.org/wordprocessingml/2006/main" xmlns:w10="urn:schemas-microsoft-com:office:word" xmlns:wp14="http://schemas.microsoft.com/office/word/2010/wordprocessingDrawing" xmlns:v="urn:schemas-microsoft-com:vml" xmlns:o="urn:schemas-microsoft-com:office:office" xmlns:mc="http://schemas.openxmlformats.org/markup-compatibility/2006" xmlns:wpc="http://schemas.microsoft.com/office/word/2010/wordprocessingCanvas" xmlns="">
+                        <a14:imgProps xmlns="" xmlns:wpc="http://schemas.microsoft.com/office/word/2010/wordprocessingCanvas" xmlns:mc="http://schemas.openxmlformats.org/markup-compatibility/2006" xmlns:o="urn:schemas-microsoft-com:office:office" xmlns:v="urn:schemas-microsoft-com:vml" xmlns:wp14="http://schemas.microsoft.com/office/word/2010/wordprocessingDrawing" xmlns:w10="urn:schemas-microsoft-com:office:word" xmlns:w="http://schemas.openxmlformats.org/wordprocessingml/2006/main" xmlns:w14="http://schemas.microsoft.com/office/word/2010/wordml" xmlns:wpg="http://schemas.microsoft.com/office/word/2010/wordprocessingGroup" xmlns:wpi="http://schemas.microsoft.com/office/word/2010/wordprocessingInk" xmlns:wps="http://schemas.microsoft.com/office/word/2010/wordprocessingShape" xmlns:a14="http://schemas.microsoft.com/office/drawing/2010/main">
                           <a14:imgLayer r:embed="rId2">
                             <a14:imgEffect>
                               <a14:backgroundRemoval t="15000" b="75667" l="9653" r="91806">
@@ -1500,7 +1551,7 @@
                         </a14:imgProps>
                       </a:ext>
                       <a:ext uri="{28A0092B-C50C-407E-A947-70E740481C1C}">
-                        <a14:useLocalDpi xmlns:a14="http://schemas.microsoft.com/office/drawing/2010/main" xmlns:wps="http://schemas.microsoft.com/office/word/2010/wordprocessingShape" xmlns:wpi="http://schemas.microsoft.com/office/word/2010/wordprocessingInk" xmlns:wpg="http://schemas.microsoft.com/office/word/2010/wordprocessingGroup" xmlns:w14="http://schemas.microsoft.com/office/word/2010/wordml" xmlns:w="http://schemas.openxmlformats.org/wordprocessingml/2006/main" xmlns:w10="urn:schemas-microsoft-com:office:word" xmlns:wp14="http://schemas.microsoft.com/office/word/2010/wordprocessingDrawing" xmlns:v="urn:schemas-microsoft-com:vml" xmlns:o="urn:schemas-microsoft-com:office:office" xmlns:mc="http://schemas.openxmlformats.org/markup-compatibility/2006" xmlns:wpc="http://schemas.microsoft.com/office/word/2010/wordprocessingCanvas" xmlns="" val="0"/>
+                        <a14:useLocalDpi xmlns="" xmlns:wpc="http://schemas.microsoft.com/office/word/2010/wordprocessingCanvas" xmlns:mc="http://schemas.openxmlformats.org/markup-compatibility/2006" xmlns:o="urn:schemas-microsoft-com:office:office" xmlns:v="urn:schemas-microsoft-com:vml" xmlns:wp14="http://schemas.microsoft.com/office/word/2010/wordprocessingDrawing" xmlns:w10="urn:schemas-microsoft-com:office:word" xmlns:w="http://schemas.openxmlformats.org/wordprocessingml/2006/main" xmlns:w14="http://schemas.microsoft.com/office/word/2010/wordml" xmlns:wpg="http://schemas.microsoft.com/office/word/2010/wordprocessingGroup" xmlns:wpi="http://schemas.microsoft.com/office/word/2010/wordprocessingInk" xmlns:wps="http://schemas.microsoft.com/office/word/2010/wordprocessingShape" xmlns:a14="http://schemas.microsoft.com/office/drawing/2010/main" val="0"/>
                       </a:ext>
                     </a:extLst>
                   </a:blip>

</xml_diff>